<commit_message>
Altera colunas para mostrar valores percentuais (Melhor, pior e Lucro Médio)
</commit_message>
<xml_diff>
--- a/atualizações.docx
+++ b/atualizações.docx
@@ -7,12 +7,14 @@
         <w:rPr>
           <w:sz w:val="32"/>
           <w:szCs w:val="32"/>
-        </w:rPr>
-      </w:pPr>
-      <w:r>
-        <w:rPr>
-          <w:sz w:val="32"/>
-          <w:szCs w:val="32"/>
+          <w:highlight w:val="green"/>
+        </w:rPr>
+      </w:pPr>
+      <w:r>
+        <w:rPr>
+          <w:sz w:val="32"/>
+          <w:szCs w:val="32"/>
+          <w:highlight w:val="green"/>
         </w:rPr>
         <w:t xml:space="preserve">Colocar valores em % </w:t>
       </w:r>
@@ -28,6 +30,7 @@
         <w:rPr>
           <w:sz w:val="32"/>
           <w:szCs w:val="32"/>
+          <w:highlight w:val="green"/>
         </w:rPr>
         <w:t>Valor/</w:t>
       </w:r>
@@ -36,6 +39,7 @@
         <w:rPr>
           <w:sz w:val="32"/>
           <w:szCs w:val="32"/>
+          <w:highlight w:val="green"/>
         </w:rPr>
         <w:t>ValorDaEntrada</w:t>
       </w:r>
@@ -47,9 +51,9 @@
           <w:noProof/>
         </w:rPr>
         <w:drawing>
-          <wp:inline distT="0" distB="0" distL="0" distR="0" wp14:anchorId="0F9C6DFE" wp14:editId="3415D7CA">
-            <wp:extent cx="5038725" cy="2768628"/>
-            <wp:effectExtent l="0" t="0" r="0" b="0"/>
+          <wp:inline distT="0" distB="0" distL="0" distR="0" wp14:anchorId="0F9C6DFE" wp14:editId="04E4FAF6">
+            <wp:extent cx="6032541" cy="3314700"/>
+            <wp:effectExtent l="0" t="0" r="6350" b="0"/>
             <wp:docPr id="1" name="Imagem 1"/>
             <wp:cNvGraphicFramePr>
               <a:graphicFrameLocks xmlns:a="http://schemas.openxmlformats.org/drawingml/2006/main" noChangeAspect="1"/>
@@ -79,7 +83,7 @@
                   <pic:spPr bwMode="auto">
                     <a:xfrm>
                       <a:off x="0" y="0"/>
-                      <a:ext cx="5042305" cy="2770595"/>
+                      <a:ext cx="6038910" cy="3318200"/>
                     </a:xfrm>
                     <a:prstGeom prst="rect">
                       <a:avLst/>
@@ -101,12 +105,14 @@
         <w:rPr>
           <w:sz w:val="32"/>
           <w:szCs w:val="32"/>
-        </w:rPr>
-      </w:pPr>
-      <w:r>
-        <w:rPr>
-          <w:sz w:val="32"/>
-          <w:szCs w:val="32"/>
+          <w:highlight w:val="green"/>
+        </w:rPr>
+      </w:pPr>
+      <w:r>
+        <w:rPr>
+          <w:sz w:val="32"/>
+          <w:szCs w:val="32"/>
+          <w:highlight w:val="green"/>
         </w:rPr>
         <w:t>Novas colunas</w:t>
       </w:r>
@@ -116,12 +122,14 @@
         <w:rPr>
           <w:sz w:val="32"/>
           <w:szCs w:val="32"/>
-        </w:rPr>
-      </w:pPr>
-      <w:r>
-        <w:rPr>
-          <w:sz w:val="32"/>
-          <w:szCs w:val="32"/>
+          <w:highlight w:val="green"/>
+        </w:rPr>
+      </w:pPr>
+      <w:r>
+        <w:rPr>
+          <w:sz w:val="32"/>
+          <w:szCs w:val="32"/>
+          <w:highlight w:val="green"/>
         </w:rPr>
         <w:t>Valor da entrada (</w:t>
       </w:r>
@@ -130,6 +138,7 @@
         <w:rPr>
           <w:sz w:val="32"/>
           <w:szCs w:val="32"/>
+          <w:highlight w:val="green"/>
         </w:rPr>
         <w:t>vc</w:t>
       </w:r>
@@ -138,6 +147,7 @@
         <w:rPr>
           <w:sz w:val="32"/>
           <w:szCs w:val="32"/>
+          <w:highlight w:val="green"/>
         </w:rPr>
         <w:t xml:space="preserve"> já usa pra o cálculo) </w:t>
       </w:r>
@@ -147,12 +157,14 @@
         <w:rPr>
           <w:sz w:val="32"/>
           <w:szCs w:val="32"/>
-        </w:rPr>
-      </w:pPr>
-      <w:r>
-        <w:rPr>
-          <w:sz w:val="32"/>
-          <w:szCs w:val="32"/>
+          <w:highlight w:val="green"/>
+        </w:rPr>
+      </w:pPr>
+      <w:r>
+        <w:rPr>
+          <w:sz w:val="32"/>
+          <w:szCs w:val="32"/>
+          <w:highlight w:val="green"/>
         </w:rPr>
         <w:t>Fechamento (</w:t>
       </w:r>
@@ -161,6 +173,7 @@
         <w:rPr>
           <w:sz w:val="32"/>
           <w:szCs w:val="32"/>
+          <w:highlight w:val="green"/>
         </w:rPr>
         <w:t>vc</w:t>
       </w:r>
@@ -169,6 +182,7 @@
         <w:rPr>
           <w:sz w:val="32"/>
           <w:szCs w:val="32"/>
+          <w:highlight w:val="green"/>
         </w:rPr>
         <w:t xml:space="preserve"> já usa pra fazer o cálculo)</w:t>
       </w:r>
@@ -178,12 +192,14 @@
         <w:rPr>
           <w:sz w:val="32"/>
           <w:szCs w:val="32"/>
-        </w:rPr>
-      </w:pPr>
-      <w:r>
-        <w:rPr>
-          <w:sz w:val="32"/>
-          <w:szCs w:val="32"/>
+          <w:highlight w:val="green"/>
+        </w:rPr>
+      </w:pPr>
+      <w:r>
+        <w:rPr>
+          <w:sz w:val="32"/>
+          <w:szCs w:val="32"/>
+          <w:highlight w:val="green"/>
         </w:rPr>
         <w:t xml:space="preserve">Mínima </w:t>
       </w:r>
@@ -192,6 +208,7 @@
         <w:rPr>
           <w:sz w:val="32"/>
           <w:szCs w:val="32"/>
+          <w:highlight w:val="green"/>
         </w:rPr>
         <w:t>( tem</w:t>
       </w:r>
@@ -200,6 +217,7 @@
         <w:rPr>
           <w:sz w:val="32"/>
           <w:szCs w:val="32"/>
+          <w:highlight w:val="green"/>
         </w:rPr>
         <w:t xml:space="preserve"> que pegar a menor valor do dia)</w:t>
       </w:r>
@@ -215,6 +233,7 @@
         <w:rPr>
           <w:sz w:val="32"/>
           <w:szCs w:val="32"/>
+          <w:highlight w:val="green"/>
         </w:rPr>
         <w:t xml:space="preserve">Máxima </w:t>
       </w:r>
@@ -223,6 +242,7 @@
         <w:rPr>
           <w:sz w:val="32"/>
           <w:szCs w:val="32"/>
+          <w:highlight w:val="green"/>
         </w:rPr>
         <w:t>( tem</w:t>
       </w:r>
@@ -231,6 +251,7 @@
         <w:rPr>
           <w:sz w:val="32"/>
           <w:szCs w:val="32"/>
+          <w:highlight w:val="green"/>
         </w:rPr>
         <w:t xml:space="preserve"> que pegar o maior valor do dia )</w:t>
       </w:r>
@@ -322,7 +343,6 @@
           <w:sz w:val="32"/>
           <w:szCs w:val="32"/>
         </w:rPr>
-        <w:lastRenderedPageBreak/>
         <w:t>Seleção de Datas</w:t>
       </w:r>
     </w:p>
@@ -352,9 +372,17 @@
         <w:rPr>
           <w:sz w:val="32"/>
           <w:szCs w:val="32"/>
+          <w:highlight w:val="green"/>
         </w:rPr>
         <w:t>Análise por ativos resumido</w:t>
       </w:r>
+      <w:r>
+        <w:rPr>
+          <w:sz w:val="32"/>
+          <w:szCs w:val="32"/>
+        </w:rPr>
+        <w:t xml:space="preserve"> (ativo e deságio perdendo valor)</w:t>
+      </w:r>
     </w:p>
     <w:p>
       <w:pPr>
@@ -391,6 +419,34 @@
           <w:szCs w:val="32"/>
         </w:rPr>
         <w:t>Teste</w:t>
+      </w:r>
+    </w:p>
+    <w:p>
+      <w:pPr>
+        <w:rPr>
+          <w:sz w:val="32"/>
+          <w:szCs w:val="32"/>
+        </w:rPr>
+      </w:pPr>
+    </w:p>
+    <w:p>
+      <w:pPr>
+        <w:rPr>
+          <w:b/>
+          <w:bCs/>
+          <w:sz w:val="32"/>
+          <w:szCs w:val="32"/>
+        </w:rPr>
+      </w:pPr>
+      <w:r>
+        <w:rPr>
+          <w:b/>
+          <w:bCs/>
+          <w:sz w:val="32"/>
+          <w:szCs w:val="32"/>
+          <w:highlight w:val="green"/>
+        </w:rPr>
+        <w:t>Ordenar Consolidação</w:t>
       </w:r>
     </w:p>
     <w:sectPr>

</xml_diff>

<commit_message>
Cria seleção de datas específicas para telas consolidação
</commit_message>
<xml_diff>
--- a/atualizações.docx
+++ b/atualizações.docx
@@ -32,18 +32,8 @@
           <w:szCs w:val="32"/>
           <w:highlight w:val="green"/>
         </w:rPr>
-        <w:t>Valor/</w:t>
-      </w:r>
-      <w:proofErr w:type="spellStart"/>
-      <w:r>
-        <w:rPr>
-          <w:sz w:val="32"/>
-          <w:szCs w:val="32"/>
-          <w:highlight w:val="green"/>
-        </w:rPr>
-        <w:t>ValorDaEntrada</w:t>
-      </w:r>
-      <w:proofErr w:type="spellEnd"/>
+        <w:t>Valor/ValorDaEntrada</w:t>
+      </w:r>
     </w:p>
     <w:p>
       <w:r>
@@ -131,129 +121,57 @@
           <w:szCs w:val="32"/>
           <w:highlight w:val="green"/>
         </w:rPr>
-        <w:t>Valor da entrada (</w:t>
-      </w:r>
-      <w:proofErr w:type="spellStart"/>
-      <w:r>
-        <w:rPr>
-          <w:sz w:val="32"/>
-          <w:szCs w:val="32"/>
-          <w:highlight w:val="green"/>
-        </w:rPr>
-        <w:t>vc</w:t>
-      </w:r>
-      <w:proofErr w:type="spellEnd"/>
-      <w:r>
-        <w:rPr>
-          <w:sz w:val="32"/>
-          <w:szCs w:val="32"/>
-          <w:highlight w:val="green"/>
-        </w:rPr>
-        <w:t xml:space="preserve"> já usa pra o cálculo) </w:t>
-      </w:r>
-    </w:p>
-    <w:p>
-      <w:pPr>
-        <w:rPr>
-          <w:sz w:val="32"/>
-          <w:szCs w:val="32"/>
-          <w:highlight w:val="green"/>
-        </w:rPr>
-      </w:pPr>
-      <w:r>
-        <w:rPr>
-          <w:sz w:val="32"/>
-          <w:szCs w:val="32"/>
-          <w:highlight w:val="green"/>
-        </w:rPr>
-        <w:t>Fechamento (</w:t>
-      </w:r>
-      <w:proofErr w:type="spellStart"/>
-      <w:r>
-        <w:rPr>
-          <w:sz w:val="32"/>
-          <w:szCs w:val="32"/>
-          <w:highlight w:val="green"/>
-        </w:rPr>
-        <w:t>vc</w:t>
-      </w:r>
-      <w:proofErr w:type="spellEnd"/>
-      <w:r>
-        <w:rPr>
-          <w:sz w:val="32"/>
-          <w:szCs w:val="32"/>
-          <w:highlight w:val="green"/>
-        </w:rPr>
-        <w:t xml:space="preserve"> já usa pra fazer o cálculo)</w:t>
-      </w:r>
-    </w:p>
-    <w:p>
-      <w:pPr>
-        <w:rPr>
-          <w:sz w:val="32"/>
-          <w:szCs w:val="32"/>
-          <w:highlight w:val="green"/>
-        </w:rPr>
-      </w:pPr>
-      <w:r>
-        <w:rPr>
-          <w:sz w:val="32"/>
-          <w:szCs w:val="32"/>
-          <w:highlight w:val="green"/>
-        </w:rPr>
-        <w:t xml:space="preserve">Mínima </w:t>
-      </w:r>
-      <w:proofErr w:type="gramStart"/>
-      <w:r>
-        <w:rPr>
-          <w:sz w:val="32"/>
-          <w:szCs w:val="32"/>
-          <w:highlight w:val="green"/>
-        </w:rPr>
-        <w:t>( tem</w:t>
-      </w:r>
-      <w:proofErr w:type="gramEnd"/>
-      <w:r>
-        <w:rPr>
-          <w:sz w:val="32"/>
-          <w:szCs w:val="32"/>
-          <w:highlight w:val="green"/>
-        </w:rPr>
-        <w:t xml:space="preserve"> que pegar a menor valor do dia)</w:t>
-      </w:r>
-    </w:p>
-    <w:p>
-      <w:pPr>
-        <w:rPr>
-          <w:sz w:val="32"/>
-          <w:szCs w:val="32"/>
-        </w:rPr>
-      </w:pPr>
-      <w:r>
-        <w:rPr>
-          <w:sz w:val="32"/>
-          <w:szCs w:val="32"/>
-          <w:highlight w:val="green"/>
-        </w:rPr>
-        <w:t xml:space="preserve">Máxima </w:t>
-      </w:r>
-      <w:proofErr w:type="gramStart"/>
-      <w:r>
-        <w:rPr>
-          <w:sz w:val="32"/>
-          <w:szCs w:val="32"/>
-          <w:highlight w:val="green"/>
-        </w:rPr>
-        <w:t>( tem</w:t>
-      </w:r>
-      <w:proofErr w:type="gramEnd"/>
-      <w:r>
-        <w:rPr>
-          <w:sz w:val="32"/>
-          <w:szCs w:val="32"/>
-          <w:highlight w:val="green"/>
-        </w:rPr>
-        <w:t xml:space="preserve"> que pegar o maior valor do dia )</w:t>
+        <w:t xml:space="preserve">Valor da entrada (vc já usa pra o cálculo) </w:t>
+      </w:r>
+    </w:p>
+    <w:p>
+      <w:pPr>
+        <w:rPr>
+          <w:sz w:val="32"/>
+          <w:szCs w:val="32"/>
+          <w:highlight w:val="green"/>
+        </w:rPr>
+      </w:pPr>
+      <w:r>
+        <w:rPr>
+          <w:sz w:val="32"/>
+          <w:szCs w:val="32"/>
+          <w:highlight w:val="green"/>
+        </w:rPr>
+        <w:t>Fechamento (vc já usa pra fazer o cálculo)</w:t>
+      </w:r>
+    </w:p>
+    <w:p>
+      <w:pPr>
+        <w:rPr>
+          <w:sz w:val="32"/>
+          <w:szCs w:val="32"/>
+          <w:highlight w:val="green"/>
+        </w:rPr>
+      </w:pPr>
+      <w:r>
+        <w:rPr>
+          <w:sz w:val="32"/>
+          <w:szCs w:val="32"/>
+          <w:highlight w:val="green"/>
+        </w:rPr>
+        <w:t>Mínima ( tem que pegar a menor valor do dia)</w:t>
+      </w:r>
+    </w:p>
+    <w:p>
+      <w:pPr>
+        <w:rPr>
+          <w:sz w:val="32"/>
+          <w:szCs w:val="32"/>
+        </w:rPr>
+      </w:pPr>
+      <w:r>
+        <w:rPr>
+          <w:sz w:val="32"/>
+          <w:szCs w:val="32"/>
+          <w:highlight w:val="green"/>
+        </w:rPr>
+        <w:t>Máxima ( tem que pegar o maior valor do dia )</w:t>
       </w:r>
       <w:r>
         <w:rPr>
@@ -351,12 +269,14 @@
         <w:rPr>
           <w:sz w:val="32"/>
           <w:szCs w:val="32"/>
-        </w:rPr>
-      </w:pPr>
-      <w:r>
-        <w:rPr>
-          <w:sz w:val="32"/>
-          <w:szCs w:val="32"/>
+          <w:highlight w:val="green"/>
+        </w:rPr>
+      </w:pPr>
+      <w:r>
+        <w:rPr>
+          <w:sz w:val="32"/>
+          <w:szCs w:val="32"/>
+          <w:highlight w:val="green"/>
         </w:rPr>
         <w:t>Análise por ativo</w:t>
       </w:r>
@@ -366,6 +286,7 @@
         <w:rPr>
           <w:sz w:val="32"/>
           <w:szCs w:val="32"/>
+          <w:highlight w:val="green"/>
         </w:rPr>
       </w:pPr>
       <w:r>
@@ -380,21 +301,24 @@
         <w:rPr>
           <w:sz w:val="32"/>
           <w:szCs w:val="32"/>
-        </w:rPr>
-        <w:t xml:space="preserve"> (ativo e deságio perdendo valor)</w:t>
-      </w:r>
-    </w:p>
-    <w:p>
-      <w:pPr>
-        <w:rPr>
-          <w:sz w:val="32"/>
-          <w:szCs w:val="32"/>
-        </w:rPr>
-      </w:pPr>
-      <w:r>
-        <w:rPr>
-          <w:sz w:val="32"/>
-          <w:szCs w:val="32"/>
+          <w:highlight w:val="green"/>
+        </w:rPr>
+        <w:t xml:space="preserve"> </w:t>
+      </w:r>
+    </w:p>
+    <w:p>
+      <w:pPr>
+        <w:rPr>
+          <w:sz w:val="32"/>
+          <w:szCs w:val="32"/>
+          <w:highlight w:val="green"/>
+        </w:rPr>
+      </w:pPr>
+      <w:r>
+        <w:rPr>
+          <w:sz w:val="32"/>
+          <w:szCs w:val="32"/>
+          <w:highlight w:val="green"/>
         </w:rPr>
         <w:t>Consolidação Ativos</w:t>
       </w:r>
@@ -410,6 +334,7 @@
         <w:rPr>
           <w:sz w:val="32"/>
           <w:szCs w:val="32"/>
+          <w:highlight w:val="green"/>
         </w:rPr>
         <w:t xml:space="preserve">Consolidação </w:t>
       </w:r>
@@ -417,6 +342,7 @@
         <w:rPr>
           <w:sz w:val="32"/>
           <w:szCs w:val="32"/>
+          <w:highlight w:val="green"/>
         </w:rPr>
         <w:t>Teste</w:t>
       </w:r>
@@ -447,6 +373,54 @@
           <w:highlight w:val="green"/>
         </w:rPr>
         <w:t>Ordenar Consolidação</w:t>
+      </w:r>
+    </w:p>
+    <w:p>
+      <w:pPr>
+        <w:rPr>
+          <w:b/>
+          <w:bCs/>
+          <w:sz w:val="32"/>
+          <w:szCs w:val="32"/>
+        </w:rPr>
+      </w:pPr>
+    </w:p>
+    <w:p>
+      <w:pPr>
+        <w:rPr>
+          <w:b/>
+          <w:bCs/>
+          <w:sz w:val="32"/>
+          <w:szCs w:val="32"/>
+        </w:rPr>
+      </w:pPr>
+      <w:r>
+        <w:rPr>
+          <w:b/>
+          <w:bCs/>
+          <w:sz w:val="32"/>
+          <w:szCs w:val="32"/>
+        </w:rPr>
+        <w:t>Mostrar data selecionada padrão BR</w:t>
+      </w:r>
+    </w:p>
+    <w:p>
+      <w:pPr>
+        <w:rPr>
+          <w:b/>
+          <w:bCs/>
+          <w:sz w:val="32"/>
+          <w:szCs w:val="32"/>
+        </w:rPr>
+      </w:pPr>
+      <w:r>
+        <w:rPr>
+          <w:b/>
+          <w:bCs/>
+          <w:sz w:val="32"/>
+          <w:szCs w:val="32"/>
+        </w:rPr>
+        <w:t>dd-mm-yyyy</w:t>
       </w:r>
     </w:p>
     <w:sectPr>

</xml_diff>